<commit_message>
add projects in resume
</commit_message>
<xml_diff>
--- a/jcfloirendo-resume.docx
+++ b/jcfloirendo-resume.docx
@@ -71,7 +71,7 @@
         </w:rPr>
         <w:br/>
       </w:r>
-      <w:hyperlink r:id="rId4" w:history="1">
+      <w:hyperlink r:id="rId5" w:history="1">
         <w:r>
           <w:rPr>
             <w:rStyle w:val="Hyperlink"/>
@@ -1132,7 +1132,7 @@
         </w:rPr>
         <w:br/>
       </w:r>
-      <w:hyperlink r:id="rId5" w:history="1">
+      <w:hyperlink r:id="rId6" w:history="1">
         <w:r>
           <w:rPr>
             <w:rStyle w:val="Hyperlink"/>
@@ -1230,7 +1230,7 @@
         </w:rPr>
         <w:br/>
       </w:r>
-      <w:hyperlink r:id="rId6" w:history="1">
+      <w:hyperlink r:id="rId7" w:history="1">
         <w:r>
           <w:rPr>
             <w:rStyle w:val="Hyperlink"/>
@@ -1295,7 +1295,7 @@
         </w:rPr>
         <w:br/>
       </w:r>
-      <w:hyperlink r:id="rId7" w:history="1">
+      <w:hyperlink r:id="rId8" w:history="1">
         <w:r>
           <w:rPr>
             <w:rStyle w:val="Hyperlink"/>
@@ -1332,26 +1332,95 @@
         </w:rPr>
         <w:br/>
       </w:r>
-    </w:p>
-    <w:p>
-      <w:pPr>
-        <w:ind w:right="-396"/>
-        <w:rPr>
-          <w:rFonts w:ascii="Avenir Next Medium" w:hAnsi="Avenir Next Medium" w:cs="Poppins SemiBold"/>
-          <w:color w:val="7F7F7F" w:themeColor="text1" w:themeTint="80"/>
-          <w:lang w:val="en-US"/>
-        </w:rPr>
-      </w:pPr>
-    </w:p>
-    <w:p>
-      <w:pPr>
-        <w:ind w:right="-396"/>
-        <w:rPr>
-          <w:rFonts w:ascii="Avenir Next Medium" w:hAnsi="Avenir Next Medium" w:cs="Poppins SemiBold"/>
-          <w:color w:val="7F7F7F" w:themeColor="text1" w:themeTint="80"/>
-          <w:lang w:val="en-US"/>
-        </w:rPr>
-      </w:pPr>
+      <w:r>
+        <w:rPr>
+          <w:rFonts w:ascii="Avenir Next Medium" w:hAnsi="Avenir Next Medium" w:cs="Poppins SemiBold"/>
+          <w:color w:val="7F7F7F" w:themeColor="text1" w:themeTint="80"/>
+          <w:lang w:val="en-US"/>
+        </w:rPr>
+        <w:br/>
+      </w:r>
+      <w:r>
+        <w:rPr>
+          <w:rFonts w:ascii="Avenir Next Demi Bold" w:hAnsi="Avenir Next Demi Bold" w:cs="Poppins SemiBold"/>
+          <w:b/>
+          <w:bCs/>
+          <w:color w:val="262626" w:themeColor="text1" w:themeTint="D9"/>
+          <w:lang w:val="en-US"/>
+        </w:rPr>
+        <w:t>EYS-Kids</w:t>
+      </w:r>
+      <w:r>
+        <w:rPr>
+          <w:rFonts w:ascii="Avenir Next Medium" w:hAnsi="Avenir Next Medium" w:cs="Poppins SemiBold"/>
+          <w:i/>
+          <w:iCs/>
+          <w:color w:val="262626" w:themeColor="text1" w:themeTint="D9"/>
+          <w:lang w:val="en-US"/>
+        </w:rPr>
+        <w:br/>
+      </w:r>
+      <w:hyperlink r:id="rId9" w:history="1">
+        <w:r>
+          <w:rPr>
+            <w:rStyle w:val="Hyperlink"/>
+            <w:rFonts w:ascii="Avenir Next Medium" w:hAnsi="Avenir Next Medium" w:cs="Poppins SemiBold"/>
+            <w:i/>
+            <w:iCs/>
+            <w:color w:val="000000" w:themeColor="text1"/>
+            <w:lang w:val="en-US"/>
+          </w:rPr>
+          <w:t>https://eys-kids.com/art-college/</w:t>
+        </w:r>
+      </w:hyperlink>
+      <w:r>
+        <w:rPr>
+          <w:rStyle w:val="Hyperlink"/>
+          <w:rFonts w:ascii="Avenir Next Medium" w:hAnsi="Avenir Next Medium" w:cs="Poppins SemiBold"/>
+          <w:i/>
+          <w:iCs/>
+          <w:color w:val="262626" w:themeColor="text1" w:themeTint="D9"/>
+          <w:lang w:val="en-US"/>
+        </w:rPr>
+        <w:br/>
+      </w:r>
+      <w:hyperlink r:id="rId10" w:history="1">
+        <w:r>
+          <w:rPr>
+            <w:rStyle w:val="Hyperlink"/>
+            <w:rFonts w:ascii="Avenir Next Medium" w:hAnsi="Avenir Next Medium" w:cs="Poppins SemiBold"/>
+            <w:i/>
+            <w:iCs/>
+            <w:color w:val="000000" w:themeColor="text1"/>
+            <w:lang w:val="en-US"/>
+          </w:rPr>
+          <w:t>https://eys-kids.com/art-college/dance/</w:t>
+        </w:r>
+      </w:hyperlink>
+      <w:r>
+        <w:rPr>
+          <w:rFonts w:ascii="Avenir Next Medium" w:hAnsi="Avenir Next Medium" w:cs="Poppins SemiBold"/>
+          <w:color w:val="7F7F7F" w:themeColor="text1" w:themeTint="80"/>
+          <w:lang w:val="en-US"/>
+        </w:rPr>
+        <w:br/>
+      </w:r>
+      <w:r>
+        <w:rPr>
+          <w:rFonts w:ascii="Avenir Next Medium" w:hAnsi="Avenir Next Medium" w:cs="Poppins SemiBold"/>
+          <w:color w:val="7F7F7F" w:themeColor="text1" w:themeTint="80"/>
+          <w:lang w:val="en-US"/>
+        </w:rPr>
+        <w:t xml:space="preserve">A </w:t>
+      </w:r>
+      <w:r>
+        <w:rPr>
+          <w:rFonts w:ascii="Avenir Next Medium" w:hAnsi="Avenir Next Medium" w:cs="Poppins SemiBold"/>
+          <w:color w:val="7F7F7F" w:themeColor="text1" w:themeTint="80"/>
+          <w:lang w:val="en-US"/>
+        </w:rPr>
+        <w:t>Japanese company who handles a variety of talents which improves the skills of the children.</w:t>
+      </w:r>
     </w:p>
     <w:sectPr>
       <w:pgSz w:w="12240" w:h="15840"/>
@@ -2146,4 +2215,16 @@
     </a:ext>
   </a:extLst>
 </a:theme>
+</file>
+
+<file path=customXml/item1.xml><?xml version="1.0" encoding="utf-8"?>
+<b:Sources xmlns:b="http://schemas.openxmlformats.org/officeDocument/2006/bibliography" xmlns="http://schemas.openxmlformats.org/officeDocument/2006/bibliography" SelectedStyle="/APASixthEditionOfficeOnline.xsl" StyleName="APA" Version="6"/>
+</file>
+
+<file path=customXml/itemProps1.xml><?xml version="1.0" encoding="utf-8"?>
+<ds:datastoreItem xmlns:ds="http://schemas.openxmlformats.org/officeDocument/2006/customXml" ds:itemID="{6EFC71DB-A56D-944C-862E-64E21DB7EA03}">
+  <ds:schemaRefs>
+    <ds:schemaRef ds:uri="http://schemas.openxmlformats.org/officeDocument/2006/bibliography"/>
+  </ds:schemaRefs>
+</ds:datastoreItem>
 </file>
</xml_diff>